<commit_message>
Uploading the Snakemake pipeline for RNA modification and RNA-seq analysis
</commit_message>
<xml_diff>
--- a/docs/Pipeline_overview.docx
+++ b/docs/Pipeline_overview.docx
@@ -12,7 +12,16 @@
         <w:t>This pipeline is designed to process, analyze, and interpret direct RNA sequencing data from Oxford Nanopore sequencing technology. The workflow includes steps from raw data processing through base modification analysis, motif searching, differential expression analysis, and gene set enrichment. Here’s an overview of each stage.</w:t>
       </w:r>
     </w:p>
-    <w:p/>
+    <w:p>
+      <w:pPr>
+        <w:tabs>
+          <w:tab w:val="left" w:pos="3500"/>
+        </w:tabs>
+      </w:pPr>
+      <w:r>
+        <w:tab/>
+      </w:r>
+    </w:p>
     <w:p>
       <w:r>
         <w:t>Overview of Steps</w:t>
@@ -221,16 +230,104 @@
     <w:p/>
     <w:p>
       <w:r>
-        <w:t>Rule: generate_count</w:t>
-      </w:r>
-      <w:r>
-        <w:t xml:space="preserve"> (</w:t>
-      </w:r>
-      <w:r>
-        <w:t>Generate Expression Counts</w:t>
-      </w:r>
-      <w:r>
-        <w:t>)</w:t>
+        <w:t>Rule: generate_fasta_subset_gene_transcript</w:t>
+      </w:r>
+      <w:r>
+        <w:t xml:space="preserve"> (</w:t>
+      </w:r>
+      <w:r>
+        <w:t>Generate Fasta Subset for Gene Transcript</w:t>
+      </w:r>
+      <w:r>
+        <w:t>)</w:t>
+      </w:r>
+    </w:p>
+    <w:p>
+      <w:r>
+        <w:t>Extracts relevant sequences from the reference fasta file, creating a subset containing only the transcripts of interest based on detected modifications.</w:t>
+      </w:r>
+    </w:p>
+    <w:p/>
+    <w:p>
+      <w:r>
+        <w:t>Rule: annotate_modified_sites</w:t>
+      </w:r>
+      <w:r>
+        <w:t xml:space="preserve"> (</w:t>
+      </w:r>
+      <w:r>
+        <w:t>Annotate Modified Sites</w:t>
+      </w:r>
+      <w:r>
+        <w:t>)</w:t>
+      </w:r>
+    </w:p>
+    <w:p>
+      <w:r>
+        <w:t>Annotates each modification site with gene and transcript information, providing context for each modification relative to genes.</w:t>
+      </w:r>
+    </w:p>
+    <w:p/>
+    <w:p>
+      <w:r>
+        <w:t>Rules: motif_search and find_signature_motifs (Motif Search and Signature Detection)</w:t>
+      </w:r>
+    </w:p>
+    <w:p>
+      <w:r>
+        <w:t>These steps perform a targeted motif search to detect specific signature motifs that could indicate functional RNA elements or modifications.</w:t>
+      </w:r>
+    </w:p>
+    <w:p/>
+    <w:p>
+      <w:r>
+        <w:t>Rule: consensus_motif_and_base_proportion</w:t>
+      </w:r>
+      <w:r>
+        <w:t xml:space="preserve"> (</w:t>
+      </w:r>
+      <w:r>
+        <w:t>Identify Consensus Motifs and Base Proportions</w:t>
+      </w:r>
+      <w:r>
+        <w:t>)</w:t>
+      </w:r>
+    </w:p>
+    <w:p>
+      <w:r>
+        <w:t>Calculates consensus motifs and base compositions for each modification site, identifying characteristic motifs that may play functional roles.</w:t>
+      </w:r>
+    </w:p>
+    <w:p/>
+    <w:p>
+      <w:r>
+        <w:t>Rule: generate_DRACH_signatures</w:t>
+      </w:r>
+      <w:r>
+        <w:t xml:space="preserve"> (</w:t>
+      </w:r>
+      <w:r>
+        <w:t>Generate DRACH Signatures</w:t>
+      </w:r>
+      <w:r>
+        <w:t>)</w:t>
+      </w:r>
+    </w:p>
+    <w:p>
+      <w:r>
+        <w:t xml:space="preserve">Searches for DRACH </w:t>
+      </w:r>
+      <w:r>
+        <w:t xml:space="preserve">or other signature </w:t>
+      </w:r>
+      <w:r>
+        <w:t>motifs in the sequences, a well-known signature for m6A modifications, to validate the modification patterns observed.</w:t>
+      </w:r>
+    </w:p>
+    <w:p/>
+    <w:p>
+      <w:r>
+        <w:t>Rule: generate_count (Generate Expression Counts)</w:t>
       </w:r>
     </w:p>
     <w:p>
@@ -241,16 +338,7 @@
     <w:p/>
     <w:p>
       <w:r>
-        <w:t>Rule: generate_gene_expression_count</w:t>
-      </w:r>
-      <w:r>
-        <w:t xml:space="preserve"> (</w:t>
-      </w:r>
-      <w:r>
-        <w:t>Generate Gene Expression Count Table</w:t>
-      </w:r>
-      <w:r>
-        <w:t>)</w:t>
+        <w:t>Rule: generate_gene_expression_count (Generate Gene Expression Count Table)</w:t>
       </w:r>
     </w:p>
     <w:p>
@@ -258,95 +346,19 @@
         <w:t>Consolidates transcript counts into gene expression counts, yielding a summary table for RNA expression across genes.</w:t>
       </w:r>
     </w:p>
-    <w:p>
-      <w:r>
-        <w:t>Generate Fasta Subset for Gene Transcript</w:t>
-      </w:r>
-    </w:p>
-    <w:p/>
-    <w:p>
-      <w:r>
-        <w:t>Rule: generate_fasta_subset_gene_transcript</w:t>
-      </w:r>
-    </w:p>
-    <w:p>
-      <w:r>
-        <w:t>Extracts relevant sequences from the reference fasta file, creating a subset containing only the transcripts of interest based on detected modifications.</w:t>
-      </w:r>
-    </w:p>
-    <w:p>
-      <w:r>
-        <w:t>Annotate Modified Sites</w:t>
-      </w:r>
-    </w:p>
-    <w:p/>
-    <w:p>
-      <w:r>
-        <w:t>Rule: annotate_modified_sites</w:t>
-      </w:r>
-    </w:p>
-    <w:p>
-      <w:r>
-        <w:t>Annotates each modification site with gene and transcript information, providing context for each modification relative to genes.</w:t>
-      </w:r>
-    </w:p>
-    <w:p>
-      <w:r>
-        <w:t>Identify Consensus Motifs and Base Proportions</w:t>
-      </w:r>
-    </w:p>
-    <w:p/>
-    <w:p>
-      <w:r>
-        <w:t>Rule: consensus_motif_and_base_proportion</w:t>
-      </w:r>
-    </w:p>
-    <w:p>
-      <w:r>
-        <w:t>Calculates consensus motifs and base compositions for each modification site, identifying characteristic motifs that may play functional roles.</w:t>
-      </w:r>
-    </w:p>
-    <w:p>
-      <w:r>
-        <w:t>Generate DRACH Signatures</w:t>
-      </w:r>
-    </w:p>
-    <w:p/>
-    <w:p>
-      <w:r>
-        <w:t>Rule: generate_DRACH_signatures</w:t>
-      </w:r>
-    </w:p>
-    <w:p>
-      <w:r>
-        <w:t>Searches for DRACH motifs in the sequences, a well-known signature for m6A modifications, to validate the modification patterns observed.</w:t>
-      </w:r>
-    </w:p>
-    <w:p>
-      <w:r>
-        <w:t>Motif Search and Signature Detection</w:t>
-      </w:r>
-    </w:p>
-    <w:p/>
-    <w:p>
-      <w:r>
-        <w:t>Rules: motif_search and find_signature_motifs</w:t>
-      </w:r>
-    </w:p>
-    <w:p>
-      <w:r>
-        <w:t>These steps perform a targeted motif search to detect specific signature motifs that could indicate functional RNA elements or modifications.</w:t>
-      </w:r>
-    </w:p>
-    <w:p>
+    <w:p/>
+    <w:p>
+      <w:r>
+        <w:t>Rule: perform_differential_expression_analysis</w:t>
+      </w:r>
+      <w:r>
+        <w:t xml:space="preserve"> (</w:t>
+      </w:r>
       <w:r>
         <w:t>Perform Differential Expression Analysis</w:t>
       </w:r>
-    </w:p>
-    <w:p/>
-    <w:p>
-      <w:r>
-        <w:t>Rule: perform_differential_expression_analysis</w:t>
+      <w:r>
+        <w:t>)</w:t>
       </w:r>
     </w:p>
     <w:p>
@@ -354,15 +366,19 @@
         <w:t>Conducts a differential expression analysis to determine genes or transcripts with significant expression changes between control and treatment groups.</w:t>
       </w:r>
     </w:p>
-    <w:p>
+    <w:p/>
+    <w:p>
+      <w:r>
+        <w:t>Rule: identify_condition_characteristic_genes</w:t>
+      </w:r>
+      <w:r>
+        <w:t xml:space="preserve"> (</w:t>
+      </w:r>
       <w:r>
         <w:t>Identify Condition-characteristic Genes</w:t>
       </w:r>
-    </w:p>
-    <w:p/>
-    <w:p>
-      <w:r>
-        <w:t>Rule: identify_condition_characteristic_genes</w:t>
+      <w:r>
+        <w:t>)</w:t>
       </w:r>
     </w:p>
     <w:p>
@@ -370,15 +386,19 @@
         <w:t>Identifies genes that are characteristic of each condition (control vs. treatment), potentially highlighting biomarkers or therapeutic targets.</w:t>
       </w:r>
     </w:p>
-    <w:p>
+    <w:p/>
+    <w:p>
+      <w:r>
+        <w:t>Rules: GSEA_and_genes_annotation and perform_GSEA</w:t>
+      </w:r>
+      <w:r>
+        <w:t xml:space="preserve"> (</w:t>
+      </w:r>
       <w:r>
         <w:t>Perform Gene Set Enrichment Analysis (GSEA) and Annotate Genes</w:t>
       </w:r>
-    </w:p>
-    <w:p/>
-    <w:p>
-      <w:r>
-        <w:t>Rules: GSEA_and_genes_annotation and perform_GSEA</w:t>
+      <w:r>
+        <w:t>)</w:t>
       </w:r>
     </w:p>
     <w:p>
@@ -386,15 +406,20 @@
         <w:t>The final steps perform GSEA to identify enriched biological pathways and annotate genes. This provides insights into the functional implications of observed modifications and differential expressions.</w:t>
       </w:r>
     </w:p>
-    <w:p>
+    <w:p/>
+    <w:p>
+      <w:r>
+        <w:lastRenderedPageBreak/>
+        <w:t>Rule: all</w:t>
+      </w:r>
+      <w:r>
+        <w:t xml:space="preserve"> (</w:t>
+      </w:r>
       <w:r>
         <w:t>Compile Results</w:t>
       </w:r>
-    </w:p>
-    <w:p/>
-    <w:p>
-      <w:r>
-        <w:t>Rule: all</w:t>
+      <w:r>
+        <w:t>)</w:t>
       </w:r>
     </w:p>
     <w:p>

</xml_diff>